<commit_message>
novo contudo em ver depois
</commit_message>
<xml_diff>
--- a/Ver depois/Ver depois.docx
+++ b/Ver depois/Ver depois.docx
@@ -32,7 +32,7 @@
     <w:p>
       <w:pPr>
         <w:rPr>
-          <w:rFonts w:ascii="Calibri" w:eastAsia="Calibri" w:hAnsi="Calibri" w:cs="Calibri"/>
+          <w:rFonts w:ascii="Calibri" w:hAnsi="Calibri" w:eastAsia="Calibri" w:cs="Calibri"/>
           <w:lang w:val="pt-BR"/>
         </w:rPr>
       </w:pPr>
@@ -40,7 +40,7 @@
         <w:r>
           <w:rPr>
             <w:rStyle w:val="Hyperlink"/>
-            <w:rFonts w:ascii="Calibri" w:eastAsia="Calibri" w:hAnsi="Calibri" w:cs="Calibri"/>
+            <w:rFonts w:ascii="Calibri" w:hAnsi="Calibri" w:eastAsia="Calibri" w:cs="Calibri"/>
             <w:lang w:val="pt-BR"/>
           </w:rPr>
           <w:t>https://scholar.google.com/scholar?q=machine+learning+for+automated+testing&amp;hl=pt-BR&amp;as_sdt=0&amp;as_vis=1&amp;oi=scholart</w:t>
@@ -48,7 +48,7 @@
       </w:hyperlink>
       <w:r>
         <w:rPr>
-          <w:rFonts w:ascii="Calibri" w:eastAsia="Calibri" w:hAnsi="Calibri" w:cs="Calibri"/>
+          <w:rFonts w:ascii="Calibri" w:hAnsi="Calibri" w:eastAsia="Calibri" w:cs="Calibri"/>
           <w:lang w:val="pt-BR"/>
         </w:rPr>
         <w:t xml:space="preserve"> - </w:t>
@@ -56,7 +56,7 @@
       <w:proofErr w:type="spellStart"/>
       <w:r>
         <w:rPr>
-          <w:rFonts w:ascii="Calibri" w:eastAsia="Calibri" w:hAnsi="Calibri" w:cs="Calibri"/>
+          <w:rFonts w:ascii="Calibri" w:hAnsi="Calibri" w:eastAsia="Calibri" w:cs="Calibri"/>
           <w:lang w:val="pt-BR"/>
         </w:rPr>
         <w:t>google</w:t>
@@ -64,7 +64,7 @@
       <w:proofErr w:type="spellEnd"/>
       <w:r>
         <w:rPr>
-          <w:rFonts w:ascii="Calibri" w:eastAsia="Calibri" w:hAnsi="Calibri" w:cs="Calibri"/>
+          <w:rFonts w:ascii="Calibri" w:hAnsi="Calibri" w:eastAsia="Calibri" w:cs="Calibri"/>
           <w:lang w:val="pt-BR"/>
         </w:rPr>
         <w:t xml:space="preserve"> acadêmico</w:t>
@@ -73,7 +73,7 @@
     <w:p>
       <w:pPr>
         <w:rPr>
-          <w:rFonts w:ascii="Calibri" w:eastAsia="Calibri" w:hAnsi="Calibri" w:cs="Calibri"/>
+          <w:rFonts w:ascii="Calibri" w:hAnsi="Calibri" w:eastAsia="Calibri" w:cs="Calibri"/>
           <w:lang w:val="pt-BR"/>
         </w:rPr>
       </w:pPr>
@@ -81,7 +81,7 @@
         <w:r>
           <w:rPr>
             <w:rStyle w:val="Hyperlink"/>
-            <w:rFonts w:ascii="Calibri" w:eastAsia="Calibri" w:hAnsi="Calibri" w:cs="Calibri"/>
+            <w:rFonts w:ascii="Calibri" w:hAnsi="Calibri" w:eastAsia="Calibri" w:cs="Calibri"/>
             <w:lang w:val="pt-BR"/>
           </w:rPr>
           <w:t>https://ieeexplore.ieee.org/abstract/document/7350062/</w:t>
@@ -89,7 +89,7 @@
       </w:hyperlink>
       <w:r>
         <w:rPr>
-          <w:rFonts w:ascii="Calibri" w:eastAsia="Calibri" w:hAnsi="Calibri" w:cs="Calibri"/>
+          <w:rFonts w:ascii="Calibri" w:hAnsi="Calibri" w:eastAsia="Calibri" w:cs="Calibri"/>
           <w:lang w:val="pt-BR"/>
         </w:rPr>
         <w:t xml:space="preserve"> - análise de código para detectar malware</w:t>
@@ -100,14 +100,14 @@
         <w:r>
           <w:rPr>
             <w:rStyle w:val="Hyperlink"/>
-            <w:rFonts w:ascii="Calibri" w:eastAsia="Calibri" w:hAnsi="Calibri" w:cs="Calibri"/>
+            <w:rFonts w:ascii="Calibri" w:hAnsi="Calibri" w:eastAsia="Calibri" w:cs="Calibri"/>
           </w:rPr>
           <w:t>http://alumni.media.mit.edu/~jorkin/generals/papers/Kolodner_case_based_reasoning.pdf</w:t>
         </w:r>
       </w:hyperlink>
       <w:r>
         <w:rPr>
-          <w:rFonts w:ascii="Calibri" w:eastAsia="Calibri" w:hAnsi="Calibri" w:cs="Calibri"/>
+          <w:rFonts w:ascii="Calibri" w:hAnsi="Calibri" w:eastAsia="Calibri" w:cs="Calibri"/>
         </w:rPr>
         <w:t xml:space="preserve"> - An Introduction to Case-Based Reasoning*</w:t>
       </w:r>
@@ -118,21 +118,21 @@
     <w:p>
       <w:pPr>
         <w:rPr>
-          <w:rFonts w:ascii="Calibri" w:eastAsia="Calibri" w:hAnsi="Calibri" w:cs="Calibri"/>
+          <w:rFonts w:ascii="Calibri" w:hAnsi="Calibri" w:eastAsia="Calibri" w:cs="Calibri"/>
         </w:rPr>
       </w:pPr>
       <w:hyperlink r:id="rId7">
         <w:r>
           <w:rPr>
             <w:rStyle w:val="Hyperlink"/>
-            <w:rFonts w:ascii="Calibri" w:eastAsia="Calibri" w:hAnsi="Calibri" w:cs="Calibri"/>
+            <w:rFonts w:ascii="Calibri" w:hAnsi="Calibri" w:eastAsia="Calibri" w:cs="Calibri"/>
           </w:rPr>
           <w:t>https://pt.wikipedia.org/wiki/Racioc%C3%ADnio_baseado_em_casos</w:t>
         </w:r>
       </w:hyperlink>
       <w:r>
         <w:rPr>
-          <w:rFonts w:ascii="Calibri" w:eastAsia="Calibri" w:hAnsi="Calibri" w:cs="Calibri"/>
+          <w:rFonts w:ascii="Calibri" w:hAnsi="Calibri" w:eastAsia="Calibri" w:cs="Calibri"/>
         </w:rPr>
         <w:t xml:space="preserve"> - </w:t>
       </w:r>
@@ -155,7 +155,7 @@
           <w:p>
             <w:pPr>
               <w:rPr>
-                <w:rFonts w:ascii="Arial" w:eastAsia="Arial" w:hAnsi="Arial" w:cs="Arial"/>
+                <w:rFonts w:ascii="Arial" w:hAnsi="Arial" w:eastAsia="Arial" w:cs="Arial"/>
                 <w:color w:val="FF0000"/>
                 <w:sz w:val="20"/>
                 <w:szCs w:val="20"/>
@@ -165,7 +165,7 @@
             <w:proofErr w:type="spellStart"/>
             <w:r>
               <w:rPr>
-                <w:rFonts w:ascii="Arial" w:eastAsia="Arial" w:hAnsi="Arial" w:cs="Arial"/>
+                <w:rFonts w:ascii="Arial" w:hAnsi="Arial" w:eastAsia="Arial" w:cs="Arial"/>
                 <w:color w:val="FF0000"/>
                 <w:sz w:val="20"/>
                 <w:szCs w:val="20"/>
@@ -176,7 +176,7 @@
             <w:proofErr w:type="spellEnd"/>
             <w:r>
               <w:rPr>
-                <w:rFonts w:ascii="Arial" w:eastAsia="Arial" w:hAnsi="Arial" w:cs="Arial"/>
+                <w:rFonts w:ascii="Arial" w:hAnsi="Arial" w:eastAsia="Arial" w:cs="Arial"/>
                 <w:color w:val="FF0000"/>
                 <w:sz w:val="20"/>
                 <w:szCs w:val="20"/>
@@ -187,7 +187,7 @@
             <w:proofErr w:type="spellStart"/>
             <w:r>
               <w:rPr>
-                <w:rFonts w:ascii="Arial" w:eastAsia="Arial" w:hAnsi="Arial" w:cs="Arial"/>
+                <w:rFonts w:ascii="Arial" w:hAnsi="Arial" w:eastAsia="Arial" w:cs="Arial"/>
                 <w:color w:val="FF0000"/>
                 <w:sz w:val="20"/>
                 <w:szCs w:val="20"/>
@@ -198,7 +198,7 @@
             <w:proofErr w:type="spellEnd"/>
             <w:r>
               <w:rPr>
-                <w:rFonts w:ascii="Arial" w:eastAsia="Arial" w:hAnsi="Arial" w:cs="Arial"/>
+                <w:rFonts w:ascii="Arial" w:hAnsi="Arial" w:eastAsia="Arial" w:cs="Arial"/>
                 <w:color w:val="FF0000"/>
                 <w:sz w:val="20"/>
                 <w:szCs w:val="20"/>
@@ -213,7 +213,7 @@
     <w:p>
       <w:pPr>
         <w:rPr>
-          <w:rFonts w:ascii="Arial" w:eastAsia="Arial" w:hAnsi="Arial" w:cs="Arial"/>
+          <w:rFonts w:ascii="Arial" w:hAnsi="Arial" w:eastAsia="Arial" w:cs="Arial"/>
           <w:sz w:val="20"/>
           <w:szCs w:val="20"/>
           <w:lang w:val="pt-BR"/>
@@ -244,7 +244,7 @@
             <w:proofErr w:type="spellStart"/>
             <w:r>
               <w:rPr>
-                <w:rFonts w:ascii="Arial" w:eastAsia="Arial" w:hAnsi="Arial" w:cs="Arial"/>
+                <w:rFonts w:ascii="Arial" w:hAnsi="Arial" w:eastAsia="Arial" w:cs="Arial"/>
                 <w:color w:val="FF0000"/>
                 <w:sz w:val="20"/>
                 <w:szCs w:val="20"/>
@@ -255,7 +255,7 @@
             <w:proofErr w:type="spellEnd"/>
             <w:r>
               <w:rPr>
-                <w:rFonts w:ascii="Arial" w:eastAsia="Arial" w:hAnsi="Arial" w:cs="Arial"/>
+                <w:rFonts w:ascii="Arial" w:hAnsi="Arial" w:eastAsia="Arial" w:cs="Arial"/>
                 <w:color w:val="FF0000"/>
                 <w:sz w:val="20"/>
                 <w:szCs w:val="20"/>
@@ -272,7 +272,7 @@
             </w:pPr>
             <w:r>
               <w:rPr>
-                <w:rFonts w:ascii="Arial" w:eastAsia="Arial" w:hAnsi="Arial" w:cs="Arial"/>
+                <w:rFonts w:ascii="Arial" w:hAnsi="Arial" w:eastAsia="Arial" w:cs="Arial"/>
                 <w:color w:val="FF0000"/>
                 <w:sz w:val="20"/>
                 <w:szCs w:val="20"/>
@@ -289,7 +289,7 @@
             </w:pPr>
             <w:r>
               <w:rPr>
-                <w:rFonts w:ascii="Arial" w:eastAsia="Arial" w:hAnsi="Arial" w:cs="Arial"/>
+                <w:rFonts w:ascii="Arial" w:hAnsi="Arial" w:eastAsia="Arial" w:cs="Arial"/>
                 <w:color w:val="FF0000"/>
                 <w:sz w:val="20"/>
                 <w:szCs w:val="20"/>
@@ -306,7 +306,7 @@
             </w:pPr>
             <w:r>
               <w:rPr>
-                <w:rFonts w:ascii="Arial" w:eastAsia="Arial" w:hAnsi="Arial" w:cs="Arial"/>
+                <w:rFonts w:ascii="Arial" w:hAnsi="Arial" w:eastAsia="Arial" w:cs="Arial"/>
                 <w:color w:val="FF0000"/>
                 <w:sz w:val="20"/>
                 <w:szCs w:val="20"/>
@@ -323,7 +323,7 @@
             </w:pPr>
             <w:r>
               <w:rPr>
-                <w:rFonts w:ascii="Arial" w:eastAsia="Arial" w:hAnsi="Arial" w:cs="Arial"/>
+                <w:rFonts w:ascii="Arial" w:hAnsi="Arial" w:eastAsia="Arial" w:cs="Arial"/>
                 <w:color w:val="FF0000"/>
                 <w:sz w:val="20"/>
                 <w:szCs w:val="20"/>
@@ -334,7 +334,7 @@
             <w:proofErr w:type="spellStart"/>
             <w:r>
               <w:rPr>
-                <w:rFonts w:ascii="Arial" w:eastAsia="Arial" w:hAnsi="Arial" w:cs="Arial"/>
+                <w:rFonts w:ascii="Arial" w:hAnsi="Arial" w:eastAsia="Arial" w:cs="Arial"/>
                 <w:color w:val="FF0000"/>
                 <w:sz w:val="20"/>
                 <w:szCs w:val="20"/>
@@ -345,7 +345,7 @@
             <w:proofErr w:type="spellEnd"/>
             <w:r>
               <w:rPr>
-                <w:rFonts w:ascii="Arial" w:eastAsia="Arial" w:hAnsi="Arial" w:cs="Arial"/>
+                <w:rFonts w:ascii="Arial" w:hAnsi="Arial" w:eastAsia="Arial" w:cs="Arial"/>
                 <w:color w:val="FF0000"/>
                 <w:sz w:val="20"/>
                 <w:szCs w:val="20"/>
@@ -356,7 +356,7 @@
             <w:proofErr w:type="spellStart"/>
             <w:r>
               <w:rPr>
-                <w:rFonts w:ascii="Arial" w:eastAsia="Arial" w:hAnsi="Arial" w:cs="Arial"/>
+                <w:rFonts w:ascii="Arial" w:hAnsi="Arial" w:eastAsia="Arial" w:cs="Arial"/>
                 <w:color w:val="FF0000"/>
                 <w:sz w:val="20"/>
                 <w:szCs w:val="20"/>
@@ -367,7 +367,7 @@
             <w:proofErr w:type="spellEnd"/>
             <w:r>
               <w:rPr>
-                <w:rFonts w:ascii="Arial" w:eastAsia="Arial" w:hAnsi="Arial" w:cs="Arial"/>
+                <w:rFonts w:ascii="Arial" w:hAnsi="Arial" w:eastAsia="Arial" w:cs="Arial"/>
                 <w:color w:val="FF0000"/>
                 <w:sz w:val="20"/>
                 <w:szCs w:val="20"/>
@@ -384,7 +384,7 @@
             </w:pPr>
             <w:r>
               <w:rPr>
-                <w:rFonts w:ascii="Arial" w:eastAsia="Arial" w:hAnsi="Arial" w:cs="Arial"/>
+                <w:rFonts w:ascii="Arial" w:hAnsi="Arial" w:eastAsia="Arial" w:cs="Arial"/>
                 <w:color w:val="FF0000"/>
                 <w:sz w:val="20"/>
                 <w:szCs w:val="20"/>
@@ -402,7 +402,7 @@
             <w:proofErr w:type="spellStart"/>
             <w:r>
               <w:rPr>
-                <w:rFonts w:ascii="Arial" w:eastAsia="Arial" w:hAnsi="Arial" w:cs="Arial"/>
+                <w:rFonts w:ascii="Arial" w:hAnsi="Arial" w:eastAsia="Arial" w:cs="Arial"/>
                 <w:color w:val="FF0000"/>
                 <w:sz w:val="20"/>
                 <w:szCs w:val="20"/>
@@ -413,7 +413,7 @@
             <w:proofErr w:type="spellEnd"/>
             <w:r>
               <w:rPr>
-                <w:rFonts w:ascii="Arial" w:eastAsia="Arial" w:hAnsi="Arial" w:cs="Arial"/>
+                <w:rFonts w:ascii="Arial" w:hAnsi="Arial" w:eastAsia="Arial" w:cs="Arial"/>
                 <w:color w:val="FF0000"/>
                 <w:sz w:val="20"/>
                 <w:szCs w:val="20"/>
@@ -424,7 +424,7 @@
             <w:proofErr w:type="spellStart"/>
             <w:r>
               <w:rPr>
-                <w:rFonts w:ascii="Arial" w:eastAsia="Arial" w:hAnsi="Arial" w:cs="Arial"/>
+                <w:rFonts w:ascii="Arial" w:hAnsi="Arial" w:eastAsia="Arial" w:cs="Arial"/>
                 <w:color w:val="FF0000"/>
                 <w:sz w:val="20"/>
                 <w:szCs w:val="20"/>
@@ -435,7 +435,7 @@
             <w:proofErr w:type="spellEnd"/>
             <w:r>
               <w:rPr>
-                <w:rFonts w:ascii="Arial" w:eastAsia="Arial" w:hAnsi="Arial" w:cs="Arial"/>
+                <w:rFonts w:ascii="Arial" w:hAnsi="Arial" w:eastAsia="Arial" w:cs="Arial"/>
                 <w:color w:val="FF0000"/>
                 <w:sz w:val="20"/>
                 <w:szCs w:val="20"/>
@@ -450,25 +450,25 @@
     <w:p>
       <w:pPr>
         <w:rPr>
-          <w:rFonts w:ascii="Arial" w:eastAsia="Arial" w:hAnsi="Arial" w:cs="Arial"/>
-          <w:sz w:val="20"/>
-          <w:szCs w:val="20"/>
-          <w:lang w:val="pt-BR"/>
-        </w:rPr>
-      </w:pPr>
-    </w:p>
-    <w:p>
-      <w:pPr>
-        <w:rPr>
-          <w:rFonts w:ascii="Arial" w:eastAsia="Arial" w:hAnsi="Arial" w:cs="Arial"/>
-          <w:sz w:val="20"/>
-          <w:szCs w:val="20"/>
-          <w:lang w:val="pt-BR"/>
-        </w:rPr>
-      </w:pPr>
-      <w:r>
-        <w:rPr>
-          <w:rFonts w:ascii="Arial" w:eastAsia="Arial" w:hAnsi="Arial" w:cs="Arial"/>
+          <w:rFonts w:ascii="Arial" w:hAnsi="Arial" w:eastAsia="Arial" w:cs="Arial"/>
+          <w:sz w:val="20"/>
+          <w:szCs w:val="20"/>
+          <w:lang w:val="pt-BR"/>
+        </w:rPr>
+      </w:pPr>
+    </w:p>
+    <w:p>
+      <w:pPr>
+        <w:rPr>
+          <w:rFonts w:ascii="Arial" w:hAnsi="Arial" w:eastAsia="Arial" w:cs="Arial"/>
+          <w:sz w:val="20"/>
+          <w:szCs w:val="20"/>
+          <w:lang w:val="pt-BR"/>
+        </w:rPr>
+      </w:pPr>
+      <w:r>
+        <w:rPr>
+          <w:rFonts w:ascii="Arial" w:hAnsi="Arial" w:eastAsia="Arial" w:cs="Arial"/>
           <w:sz w:val="20"/>
           <w:szCs w:val="20"/>
           <w:lang w:val="pt-BR"/>
@@ -479,17 +479,17 @@
     <w:p>
       <w:pPr>
         <w:rPr>
-          <w:rFonts w:ascii="Arial" w:eastAsia="Arial" w:hAnsi="Arial" w:cs="Arial"/>
-          <w:sz w:val="20"/>
-          <w:szCs w:val="20"/>
-          <w:lang w:val="pt-BR"/>
-        </w:rPr>
-      </w:pPr>
-    </w:p>
-    <w:p>
-      <w:pPr>
-        <w:rPr>
-          <w:rFonts w:ascii="Arial" w:eastAsia="Arial" w:hAnsi="Arial" w:cs="Arial"/>
+          <w:rFonts w:ascii="Arial" w:hAnsi="Arial" w:eastAsia="Arial" w:cs="Arial"/>
+          <w:sz w:val="20"/>
+          <w:szCs w:val="20"/>
+          <w:lang w:val="pt-BR"/>
+        </w:rPr>
+      </w:pPr>
+    </w:p>
+    <w:p>
+      <w:pPr>
+        <w:rPr>
+          <w:rFonts w:ascii="Arial" w:hAnsi="Arial" w:eastAsia="Arial" w:cs="Arial"/>
           <w:sz w:val="20"/>
           <w:szCs w:val="20"/>
         </w:rPr>
@@ -497,7 +497,7 @@
       <w:proofErr w:type="spellStart"/>
       <w:r>
         <w:rPr>
-          <w:rFonts w:ascii="Arial" w:eastAsia="Arial" w:hAnsi="Arial" w:cs="Arial"/>
+          <w:rFonts w:ascii="Arial" w:hAnsi="Arial" w:eastAsia="Arial" w:cs="Arial"/>
           <w:sz w:val="20"/>
           <w:szCs w:val="20"/>
         </w:rPr>
@@ -508,14 +508,14 @@
     <w:p>
       <w:pPr>
         <w:rPr>
-          <w:rFonts w:ascii="Arial" w:eastAsia="Arial" w:hAnsi="Arial" w:cs="Arial"/>
-          <w:sz w:val="20"/>
-          <w:szCs w:val="20"/>
-        </w:rPr>
-      </w:pPr>
-      <w:r>
-        <w:rPr>
-          <w:rFonts w:ascii="Arial" w:eastAsia="Arial" w:hAnsi="Arial" w:cs="Arial"/>
+          <w:rFonts w:ascii="Arial" w:hAnsi="Arial" w:eastAsia="Arial" w:cs="Arial"/>
+          <w:sz w:val="20"/>
+          <w:szCs w:val="20"/>
+        </w:rPr>
+      </w:pPr>
+      <w:r>
+        <w:rPr>
+          <w:rFonts w:ascii="Arial" w:hAnsi="Arial" w:eastAsia="Arial" w:cs="Arial"/>
           <w:sz w:val="20"/>
           <w:szCs w:val="20"/>
         </w:rPr>
@@ -525,7 +525,7 @@
     <w:p>
       <w:pPr>
         <w:rPr>
-          <w:rFonts w:ascii="Arial" w:eastAsia="Arial" w:hAnsi="Arial" w:cs="Arial"/>
+          <w:rFonts w:ascii="Arial" w:hAnsi="Arial" w:eastAsia="Arial" w:cs="Arial"/>
           <w:sz w:val="20"/>
           <w:szCs w:val="20"/>
         </w:rPr>
@@ -533,7 +533,7 @@
       <w:proofErr w:type="spellStart"/>
       <w:r>
         <w:rPr>
-          <w:rFonts w:ascii="Arial" w:eastAsia="Arial" w:hAnsi="Arial" w:cs="Arial"/>
+          <w:rFonts w:ascii="Arial" w:hAnsi="Arial" w:eastAsia="Arial" w:cs="Arial"/>
           <w:sz w:val="20"/>
           <w:szCs w:val="20"/>
         </w:rPr>
@@ -544,23 +544,23 @@
     <w:p>
       <w:pPr>
         <w:rPr>
-          <w:rFonts w:ascii="Arial" w:eastAsia="Arial" w:hAnsi="Arial" w:cs="Arial"/>
-          <w:sz w:val="20"/>
-          <w:szCs w:val="20"/>
-        </w:rPr>
-      </w:pPr>
-    </w:p>
-    <w:p>
-      <w:pPr>
-        <w:rPr>
-          <w:rFonts w:ascii="Arial" w:eastAsia="Arial" w:hAnsi="Arial" w:cs="Arial"/>
-          <w:sz w:val="20"/>
-          <w:szCs w:val="20"/>
-        </w:rPr>
-      </w:pPr>
-      <w:r>
-        <w:rPr>
-          <w:rFonts w:ascii="Arial" w:eastAsia="Arial" w:hAnsi="Arial" w:cs="Arial"/>
+          <w:rFonts w:ascii="Arial" w:hAnsi="Arial" w:eastAsia="Arial" w:cs="Arial"/>
+          <w:sz w:val="20"/>
+          <w:szCs w:val="20"/>
+        </w:rPr>
+      </w:pPr>
+    </w:p>
+    <w:p>
+      <w:pPr>
+        <w:rPr>
+          <w:rFonts w:ascii="Arial" w:hAnsi="Arial" w:eastAsia="Arial" w:cs="Arial"/>
+          <w:sz w:val="20"/>
+          <w:szCs w:val="20"/>
+        </w:rPr>
+      </w:pPr>
+      <w:r>
+        <w:rPr>
+          <w:rFonts w:ascii="Arial" w:hAnsi="Arial" w:eastAsia="Arial" w:cs="Arial"/>
           <w:sz w:val="20"/>
           <w:szCs w:val="20"/>
         </w:rPr>
@@ -568,7 +568,7 @@
       </w:r>
       <w:r>
         <w:rPr>
-          <w:rFonts w:ascii="Arial" w:eastAsia="Arial" w:hAnsi="Arial" w:cs="Arial"/>
+          <w:rFonts w:ascii="Arial" w:hAnsi="Arial" w:eastAsia="Arial" w:cs="Arial"/>
           <w:sz w:val="20"/>
           <w:szCs w:val="20"/>
         </w:rPr>
@@ -578,7 +578,7 @@
         <w:r>
           <w:rPr>
             <w:rStyle w:val="Hyperlink"/>
-            <w:rFonts w:ascii="Arial" w:eastAsia="Arial" w:hAnsi="Arial" w:cs="Arial"/>
+            <w:rFonts w:ascii="Arial" w:hAnsi="Arial" w:eastAsia="Arial" w:cs="Arial"/>
             <w:sz w:val="20"/>
             <w:szCs w:val="20"/>
           </w:rPr>
@@ -589,15 +589,15 @@
     <w:p>
       <w:pPr>
         <w:rPr>
-          <w:rFonts w:ascii="Arial" w:eastAsia="Arial" w:hAnsi="Arial" w:cs="Arial"/>
-          <w:sz w:val="20"/>
-          <w:szCs w:val="20"/>
-          <w:lang w:val="pt-BR"/>
-        </w:rPr>
-      </w:pPr>
-      <w:r>
-        <w:rPr>
-          <w:rFonts w:ascii="Arial" w:eastAsia="Arial" w:hAnsi="Arial" w:cs="Arial"/>
+          <w:rFonts w:ascii="Arial" w:hAnsi="Arial" w:eastAsia="Arial" w:cs="Arial"/>
+          <w:sz w:val="20"/>
+          <w:szCs w:val="20"/>
+          <w:lang w:val="pt-BR"/>
+        </w:rPr>
+      </w:pPr>
+      <w:r>
+        <w:rPr>
+          <w:rFonts w:ascii="Arial" w:hAnsi="Arial" w:eastAsia="Arial" w:cs="Arial"/>
           <w:sz w:val="20"/>
           <w:szCs w:val="20"/>
           <w:lang w:val="pt-BR"/>
@@ -615,7 +615,7 @@
       <w:proofErr w:type="spellStart"/>
       <w:r>
         <w:rPr>
-          <w:rFonts w:ascii="Arial" w:eastAsia="Arial" w:hAnsi="Arial" w:cs="Arial"/>
+          <w:rFonts w:ascii="Arial" w:hAnsi="Arial" w:eastAsia="Arial" w:cs="Arial"/>
           <w:sz w:val="20"/>
           <w:szCs w:val="20"/>
         </w:rPr>
@@ -624,7 +624,7 @@
       <w:proofErr w:type="spellEnd"/>
       <w:r>
         <w:rPr>
-          <w:rFonts w:ascii="Arial" w:eastAsia="Arial" w:hAnsi="Arial" w:cs="Arial"/>
+          <w:rFonts w:ascii="Arial" w:hAnsi="Arial" w:eastAsia="Arial" w:cs="Arial"/>
           <w:sz w:val="20"/>
           <w:szCs w:val="20"/>
         </w:rPr>
@@ -633,7 +633,7 @@
       <w:proofErr w:type="spellStart"/>
       <w:r>
         <w:rPr>
-          <w:rFonts w:ascii="Arial" w:eastAsia="Arial" w:hAnsi="Arial" w:cs="Arial"/>
+          <w:rFonts w:ascii="Arial" w:hAnsi="Arial" w:eastAsia="Arial" w:cs="Arial"/>
           <w:sz w:val="20"/>
           <w:szCs w:val="20"/>
         </w:rPr>
@@ -642,7 +642,7 @@
       <w:proofErr w:type="spellEnd"/>
       <w:r>
         <w:rPr>
-          <w:rFonts w:ascii="Arial" w:eastAsia="Arial" w:hAnsi="Arial" w:cs="Arial"/>
+          <w:rFonts w:ascii="Arial" w:hAnsi="Arial" w:eastAsia="Arial" w:cs="Arial"/>
           <w:sz w:val="20"/>
           <w:szCs w:val="20"/>
         </w:rPr>
@@ -652,7 +652,7 @@
         <w:r>
           <w:rPr>
             <w:rStyle w:val="Hyperlink"/>
-            <w:rFonts w:ascii="Arial" w:eastAsia="Arial" w:hAnsi="Arial" w:cs="Arial"/>
+            <w:rFonts w:ascii="Arial" w:hAnsi="Arial" w:eastAsia="Arial" w:cs="Arial"/>
             <w:sz w:val="20"/>
             <w:szCs w:val="20"/>
           </w:rPr>
@@ -753,7 +753,7 @@
         <w:r>
           <w:rPr>
             <w:rStyle w:val="Hyperlink"/>
-            <w:rFonts w:ascii="Arial" w:eastAsia="Arial" w:hAnsi="Arial" w:cs="Arial"/>
+            <w:rFonts w:ascii="Arial" w:hAnsi="Arial" w:eastAsia="Arial" w:cs="Arial"/>
             <w:color w:val="FF0505"/>
             <w:sz w:val="30"/>
             <w:szCs w:val="30"/>
@@ -764,7 +764,7 @@
         <w:r>
           <w:rPr>
             <w:rStyle w:val="Hyperlink"/>
-            <w:rFonts w:ascii="Arial" w:eastAsia="Arial" w:hAnsi="Arial" w:cs="Arial"/>
+            <w:rFonts w:ascii="Arial" w:hAnsi="Arial" w:eastAsia="Arial" w:cs="Arial"/>
             <w:color w:val="FF0505"/>
             <w:sz w:val="30"/>
             <w:szCs w:val="30"/>
@@ -775,7 +775,7 @@
         <w:r>
           <w:rPr>
             <w:rStyle w:val="Hyperlink"/>
-            <w:rFonts w:ascii="Arial" w:eastAsia="Arial" w:hAnsi="Arial" w:cs="Arial"/>
+            <w:rFonts w:ascii="Arial" w:hAnsi="Arial" w:eastAsia="Arial" w:cs="Arial"/>
             <w:color w:val="FF0505"/>
             <w:sz w:val="30"/>
             <w:szCs w:val="30"/>
@@ -786,7 +786,7 @@
         <w:r>
           <w:rPr>
             <w:rStyle w:val="Hyperlink"/>
-            <w:rFonts w:ascii="Arial" w:eastAsia="Arial" w:hAnsi="Arial" w:cs="Arial"/>
+            <w:rFonts w:ascii="Arial" w:hAnsi="Arial" w:eastAsia="Arial" w:cs="Arial"/>
             <w:color w:val="FF0505"/>
             <w:sz w:val="30"/>
             <w:szCs w:val="30"/>
@@ -797,7 +797,7 @@
         <w:r>
           <w:rPr>
             <w:rStyle w:val="Hyperlink"/>
-            <w:rFonts w:ascii="Arial" w:eastAsia="Arial" w:hAnsi="Arial" w:cs="Arial"/>
+            <w:rFonts w:ascii="Arial" w:hAnsi="Arial" w:eastAsia="Arial" w:cs="Arial"/>
             <w:color w:val="FF0505"/>
             <w:sz w:val="30"/>
             <w:szCs w:val="30"/>
@@ -832,7 +832,7 @@
       </w:pPr>
       <w:r>
         <w:rPr>
-          <w:rFonts w:ascii="Calibri" w:eastAsia="Calibri" w:hAnsi="Calibri" w:cs="Calibri"/>
+          <w:rFonts w:ascii="Calibri" w:hAnsi="Calibri" w:eastAsia="Calibri" w:cs="Calibri"/>
           <w:sz w:val="24"/>
           <w:szCs w:val="24"/>
           <w:lang w:val="pt-BR"/>
@@ -842,7 +842,7 @@
       <w:r>
         <w:rPr>
           <w:rStyle w:val="Hyperlink"/>
-          <w:rFonts w:ascii="Calibri" w:eastAsia="Calibri" w:hAnsi="Calibri" w:cs="Calibri"/>
+          <w:rFonts w:ascii="Calibri" w:hAnsi="Calibri" w:eastAsia="Calibri" w:cs="Calibri"/>
           <w:sz w:val="24"/>
           <w:szCs w:val="24"/>
         </w:rPr>
@@ -851,7 +851,7 @@
       <w:r>
         <w:rPr>
           <w:rStyle w:val="Hyperlink"/>
-          <w:rFonts w:ascii="Calibri" w:eastAsia="Calibri" w:hAnsi="Calibri" w:cs="Calibri"/>
+          <w:rFonts w:ascii="Calibri" w:hAnsi="Calibri" w:eastAsia="Calibri" w:cs="Calibri"/>
           <w:sz w:val="24"/>
           <w:szCs w:val="24"/>
           <w:lang w:val="pt-BR"/>
@@ -861,7 +861,7 @@
       <w:r>
         <w:rPr>
           <w:rStyle w:val="Hyperlink"/>
-          <w:rFonts w:ascii="Calibri" w:eastAsia="Calibri" w:hAnsi="Calibri" w:cs="Calibri"/>
+          <w:rFonts w:ascii="Calibri" w:hAnsi="Calibri" w:eastAsia="Calibri" w:cs="Calibri"/>
           <w:sz w:val="24"/>
           <w:szCs w:val="24"/>
           <w:lang w:val="pt-BR"/>
@@ -871,7 +871,7 @@
       <w:r>
         <w:rPr>
           <w:rStyle w:val="Hyperlink"/>
-          <w:rFonts w:ascii="Calibri" w:eastAsia="Calibri" w:hAnsi="Calibri" w:cs="Calibri"/>
+          <w:rFonts w:ascii="Calibri" w:hAnsi="Calibri" w:eastAsia="Calibri" w:cs="Calibri"/>
           <w:sz w:val="24"/>
           <w:szCs w:val="24"/>
         </w:rPr>
@@ -880,7 +880,7 @@
       <w:r>
         <w:rPr>
           <w:rStyle w:val="Hyperlink"/>
-          <w:rFonts w:ascii="Calibri" w:eastAsia="Calibri" w:hAnsi="Calibri" w:cs="Calibri"/>
+          <w:rFonts w:ascii="Calibri" w:hAnsi="Calibri" w:eastAsia="Calibri" w:cs="Calibri"/>
           <w:sz w:val="24"/>
           <w:szCs w:val="24"/>
           <w:lang w:val="pt-BR"/>
@@ -890,7 +890,7 @@
       <w:r>
         <w:rPr>
           <w:rStyle w:val="Hyperlink"/>
-          <w:rFonts w:ascii="Calibri" w:eastAsia="Calibri" w:hAnsi="Calibri" w:cs="Calibri"/>
+          <w:rFonts w:ascii="Calibri" w:hAnsi="Calibri" w:eastAsia="Calibri" w:cs="Calibri"/>
           <w:sz w:val="24"/>
           <w:szCs w:val="24"/>
         </w:rPr>
@@ -900,7 +900,7 @@
     <w:p>
       <w:pPr>
         <w:rPr>
-          <w:rFonts w:ascii="Calibri" w:eastAsia="Calibri" w:hAnsi="Calibri" w:cs="Calibri"/>
+          <w:rFonts w:ascii="Calibri" w:hAnsi="Calibri" w:eastAsia="Calibri" w:cs="Calibri"/>
           <w:sz w:val="24"/>
           <w:szCs w:val="24"/>
           <w:lang w:val="pt-BR"/>
@@ -909,16 +909,18 @@
     </w:p>
     <w:p>
       <w:pPr>
-        <w:rPr>
-          <w:rFonts w:ascii="Arial" w:eastAsia="Arial" w:hAnsi="Arial" w:cs="Arial"/>
-          <w:sz w:val="20"/>
-          <w:szCs w:val="20"/>
-          <w:lang w:val="pt-BR"/>
-        </w:rPr>
-      </w:pPr>
-      <w:r>
-        <w:rPr>
-          <w:rFonts w:ascii="Arial" w:eastAsia="Arial" w:hAnsi="Arial" w:cs="Arial"/>
+        <w:pStyle w:val="Normal"/>
+        <w:rPr>
+          <w:rFonts w:ascii="Arial" w:hAnsi="Arial" w:eastAsia="Arial" w:cs="Arial"/>
+          <w:noProof w:val="0"/>
+          <w:sz w:val="20"/>
+          <w:szCs w:val="20"/>
+          <w:lang w:val="pt-BR"/>
+        </w:rPr>
+      </w:pPr>
+      <w:r>
+        <w:rPr>
+          <w:rFonts w:ascii="Arial" w:hAnsi="Arial" w:eastAsia="Arial" w:cs="Arial"/>
           <w:sz w:val="20"/>
           <w:szCs w:val="20"/>
           <w:lang w:val="pt-BR"/>
@@ -928,7 +930,7 @@
       <w:proofErr w:type="spellStart"/>
       <w:r>
         <w:rPr>
-          <w:rFonts w:ascii="Arial" w:eastAsia="Arial" w:hAnsi="Arial" w:cs="Arial"/>
+          <w:rFonts w:ascii="Arial" w:hAnsi="Arial" w:eastAsia="Arial" w:cs="Arial"/>
           <w:sz w:val="20"/>
           <w:szCs w:val="20"/>
           <w:lang w:val="pt-BR"/>
@@ -938,18 +940,56 @@
       <w:proofErr w:type="spellEnd"/>
       <w:r>
         <w:rPr>
-          <w:rFonts w:ascii="Arial" w:eastAsia="Arial" w:hAnsi="Arial" w:cs="Arial"/>
+          <w:rFonts w:ascii="Arial" w:hAnsi="Arial" w:eastAsia="Arial" w:cs="Arial"/>
           <w:sz w:val="20"/>
           <w:szCs w:val="20"/>
           <w:lang w:val="pt-BR"/>
         </w:rPr>
         <w:t xml:space="preserve"> Framework se der no 5</w:t>
       </w:r>
-      <w:bookmarkStart w:id="0" w:name="_GoBack"/>
-      <w:bookmarkEnd w:id="0"/>
+      <w:r>
+        <w:br/>
+      </w:r>
+      <w:r>
+        <w:br/>
+      </w:r>
+      <w:r>
+        <w:br/>
+      </w:r>
+      <w:r>
+        <w:br/>
+      </w:r>
+      <w:r>
+        <w:rPr>
+          <w:rFonts w:ascii="Arial" w:hAnsi="Arial" w:eastAsia="Arial" w:cs="Arial"/>
+          <w:noProof w:val="0"/>
+          <w:color w:val="538135" w:themeColor="accent6" w:themeTint="FF" w:themeShade="BF"/>
+          <w:sz w:val="20"/>
+          <w:szCs w:val="20"/>
+          <w:lang w:val="pt-BR"/>
+        </w:rPr>
+        <w:t>2.1 - O QUE SÃO SISTEMAS ESPECIALISTAS Os sistemas especialistas são sistemas computacionais projetados e desenvolvidos para solucionarem problemas que normalmente exigem especialistas humanos com conhecimento na área de domínio da aplicação. Tal como um especialista o sistema deve ser capaz de emitir decisões justificadas acerca de um determinado assunto a partir de uma substancial base de conhecimentos. Para tomar uma decisão o especialista busca em sua memória conhecimentos prévios, formula hipóteses, verifica os fatos que encontra e compara-os com as informações já conhecidas e então emite a decisão. Neste processo o especialista realimenta a sua "base de conhecimentos" acerca do assunto.</w:t>
+      </w:r>
+      <w:r>
+        <w:br/>
+      </w:r>
+      <w:r>
+        <w:br/>
+      </w:r>
+      <w:r>
+        <w:rPr>
+          <w:rFonts w:ascii="Arial" w:hAnsi="Arial" w:eastAsia="Arial" w:cs="Arial"/>
+          <w:noProof w:val="0"/>
+          <w:color w:val="538135" w:themeColor="accent6" w:themeTint="FF" w:themeShade="BF"/>
+          <w:sz w:val="20"/>
+          <w:szCs w:val="20"/>
+          <w:lang w:val="pt-BR"/>
+        </w:rPr>
+        <w:t>https://repositorio.ufsc.br/bitstream/handle/123456789/157957/100877.pdf?sequence=1&amp;isAllowed=y</w:t>
+      </w:r>
     </w:p>
     <w:sectPr>
-      <w:pgSz w:w="12240" w:h="15840"/>
+      <w:pgSz w:w="12240" w:h="15840" w:orient="portrait"/>
       <w:pgMar w:top="1440" w:right="1440" w:bottom="1440" w:left="1440" w:header="720" w:footer="720" w:gutter="0"/>
       <w:cols w:space="720"/>
       <w:docGrid w:linePitch="360"/>
@@ -963,7 +1003,7 @@
   <w:docDefaults>
     <w:rPrDefault>
       <w:rPr>
-        <w:rFonts w:asciiTheme="minorHAnsi" w:eastAsiaTheme="minorHAnsi" w:hAnsiTheme="minorHAnsi" w:cstheme="minorBidi"/>
+        <w:rFonts w:asciiTheme="minorHAnsi" w:hAnsiTheme="minorHAnsi" w:eastAsiaTheme="minorHAnsi" w:cstheme="minorBidi"/>
         <w:sz w:val="22"/>
         <w:szCs w:val="22"/>
         <w:lang w:val="en-US" w:eastAsia="en-US" w:bidi="ar-SA"/>
@@ -978,14 +1018,14 @@
   <w:latentStyles w:defLockedState="0" w:defUIPriority="99" w:defSemiHidden="0" w:defUnhideWhenUsed="0" w:defQFormat="0" w:count="375">
     <w:lsdException w:name="Normal" w:uiPriority="0" w:qFormat="1"/>
     <w:lsdException w:name="heading 1" w:uiPriority="9" w:qFormat="1"/>
-    <w:lsdException w:name="heading 2" w:semiHidden="1" w:uiPriority="9" w:unhideWhenUsed="1" w:qFormat="1"/>
-    <w:lsdException w:name="heading 3" w:semiHidden="1" w:uiPriority="9" w:unhideWhenUsed="1" w:qFormat="1"/>
-    <w:lsdException w:name="heading 4" w:semiHidden="1" w:uiPriority="9" w:unhideWhenUsed="1" w:qFormat="1"/>
-    <w:lsdException w:name="heading 5" w:semiHidden="1" w:uiPriority="9" w:unhideWhenUsed="1" w:qFormat="1"/>
-    <w:lsdException w:name="heading 6" w:semiHidden="1" w:uiPriority="9" w:unhideWhenUsed="1" w:qFormat="1"/>
-    <w:lsdException w:name="heading 7" w:semiHidden="1" w:uiPriority="9" w:unhideWhenUsed="1" w:qFormat="1"/>
-    <w:lsdException w:name="heading 8" w:semiHidden="1" w:uiPriority="9" w:unhideWhenUsed="1" w:qFormat="1"/>
-    <w:lsdException w:name="heading 9" w:semiHidden="1" w:uiPriority="9" w:unhideWhenUsed="1" w:qFormat="1"/>
+    <w:lsdException w:name="heading 2" w:uiPriority="9" w:semiHidden="1" w:unhideWhenUsed="1" w:qFormat="1"/>
+    <w:lsdException w:name="heading 3" w:uiPriority="9" w:semiHidden="1" w:unhideWhenUsed="1" w:qFormat="1"/>
+    <w:lsdException w:name="heading 4" w:uiPriority="9" w:semiHidden="1" w:unhideWhenUsed="1" w:qFormat="1"/>
+    <w:lsdException w:name="heading 5" w:uiPriority="9" w:semiHidden="1" w:unhideWhenUsed="1" w:qFormat="1"/>
+    <w:lsdException w:name="heading 6" w:uiPriority="9" w:semiHidden="1" w:unhideWhenUsed="1" w:qFormat="1"/>
+    <w:lsdException w:name="heading 7" w:uiPriority="9" w:semiHidden="1" w:unhideWhenUsed="1" w:qFormat="1"/>
+    <w:lsdException w:name="heading 8" w:uiPriority="9" w:semiHidden="1" w:unhideWhenUsed="1" w:qFormat="1"/>
+    <w:lsdException w:name="heading 9" w:uiPriority="9" w:semiHidden="1" w:unhideWhenUsed="1" w:qFormat="1"/>
     <w:lsdException w:name="index 1" w:semiHidden="1" w:unhideWhenUsed="1"/>
     <w:lsdException w:name="index 2" w:semiHidden="1" w:unhideWhenUsed="1"/>
     <w:lsdException w:name="index 3" w:semiHidden="1" w:unhideWhenUsed="1"/>
@@ -995,22 +1035,22 @@
     <w:lsdException w:name="index 7" w:semiHidden="1" w:unhideWhenUsed="1"/>
     <w:lsdException w:name="index 8" w:semiHidden="1" w:unhideWhenUsed="1"/>
     <w:lsdException w:name="index 9" w:semiHidden="1" w:unhideWhenUsed="1"/>
-    <w:lsdException w:name="toc 1" w:semiHidden="1" w:uiPriority="39" w:unhideWhenUsed="1"/>
-    <w:lsdException w:name="toc 2" w:semiHidden="1" w:uiPriority="39" w:unhideWhenUsed="1"/>
-    <w:lsdException w:name="toc 3" w:semiHidden="1" w:uiPriority="39" w:unhideWhenUsed="1"/>
-    <w:lsdException w:name="toc 4" w:semiHidden="1" w:uiPriority="39" w:unhideWhenUsed="1"/>
-    <w:lsdException w:name="toc 5" w:semiHidden="1" w:uiPriority="39" w:unhideWhenUsed="1"/>
-    <w:lsdException w:name="toc 6" w:semiHidden="1" w:uiPriority="39" w:unhideWhenUsed="1"/>
-    <w:lsdException w:name="toc 7" w:semiHidden="1" w:uiPriority="39" w:unhideWhenUsed="1"/>
-    <w:lsdException w:name="toc 8" w:semiHidden="1" w:uiPriority="39" w:unhideWhenUsed="1"/>
-    <w:lsdException w:name="toc 9" w:semiHidden="1" w:uiPriority="39" w:unhideWhenUsed="1"/>
+    <w:lsdException w:name="toc 1" w:uiPriority="39" w:semiHidden="1" w:unhideWhenUsed="1"/>
+    <w:lsdException w:name="toc 2" w:uiPriority="39" w:semiHidden="1" w:unhideWhenUsed="1"/>
+    <w:lsdException w:name="toc 3" w:uiPriority="39" w:semiHidden="1" w:unhideWhenUsed="1"/>
+    <w:lsdException w:name="toc 4" w:uiPriority="39" w:semiHidden="1" w:unhideWhenUsed="1"/>
+    <w:lsdException w:name="toc 5" w:uiPriority="39" w:semiHidden="1" w:unhideWhenUsed="1"/>
+    <w:lsdException w:name="toc 6" w:uiPriority="39" w:semiHidden="1" w:unhideWhenUsed="1"/>
+    <w:lsdException w:name="toc 7" w:uiPriority="39" w:semiHidden="1" w:unhideWhenUsed="1"/>
+    <w:lsdException w:name="toc 8" w:uiPriority="39" w:semiHidden="1" w:unhideWhenUsed="1"/>
+    <w:lsdException w:name="toc 9" w:uiPriority="39" w:semiHidden="1" w:unhideWhenUsed="1"/>
     <w:lsdException w:name="Normal Indent" w:semiHidden="1" w:unhideWhenUsed="1"/>
     <w:lsdException w:name="footnote text" w:semiHidden="1" w:unhideWhenUsed="1"/>
     <w:lsdException w:name="annotation text" w:semiHidden="1" w:unhideWhenUsed="1"/>
     <w:lsdException w:name="header" w:semiHidden="1" w:unhideWhenUsed="1"/>
     <w:lsdException w:name="footer" w:semiHidden="1" w:unhideWhenUsed="1"/>
     <w:lsdException w:name="index heading" w:semiHidden="1" w:unhideWhenUsed="1"/>
-    <w:lsdException w:name="caption" w:semiHidden="1" w:uiPriority="35" w:unhideWhenUsed="1" w:qFormat="1"/>
+    <w:lsdException w:name="caption" w:uiPriority="35" w:semiHidden="1" w:unhideWhenUsed="1" w:qFormat="1"/>
     <w:lsdException w:name="table of figures" w:semiHidden="1" w:unhideWhenUsed="1"/>
     <w:lsdException w:name="envelope address" w:semiHidden="1" w:unhideWhenUsed="1"/>
     <w:lsdException w:name="envelope return" w:semiHidden="1" w:unhideWhenUsed="1"/>
@@ -1041,7 +1081,7 @@
     <w:lsdException w:name="Title" w:uiPriority="10" w:qFormat="1"/>
     <w:lsdException w:name="Closing" w:semiHidden="1" w:unhideWhenUsed="1"/>
     <w:lsdException w:name="Signature" w:semiHidden="1" w:unhideWhenUsed="1"/>
-    <w:lsdException w:name="Default Paragraph Font" w:semiHidden="1" w:uiPriority="1" w:unhideWhenUsed="1"/>
+    <w:lsdException w:name="Default Paragraph Font" w:uiPriority="1" w:semiHidden="1" w:unhideWhenUsed="1"/>
     <w:lsdException w:name="Body Text" w:semiHidden="1" w:unhideWhenUsed="1"/>
     <w:lsdException w:name="Body Text Indent" w:semiHidden="1" w:unhideWhenUsed="1"/>
     <w:lsdException w:name="List Continue" w:semiHidden="1" w:unhideWhenUsed="1"/>
@@ -1238,8 +1278,8 @@
     <w:lsdException w:name="Subtle Reference" w:uiPriority="31" w:qFormat="1"/>
     <w:lsdException w:name="Intense Reference" w:uiPriority="32" w:qFormat="1"/>
     <w:lsdException w:name="Book Title" w:uiPriority="33" w:qFormat="1"/>
-    <w:lsdException w:name="Bibliography" w:semiHidden="1" w:uiPriority="37" w:unhideWhenUsed="1"/>
-    <w:lsdException w:name="TOC Heading" w:semiHidden="1" w:uiPriority="39" w:unhideWhenUsed="1" w:qFormat="1"/>
+    <w:lsdException w:name="Bibliography" w:uiPriority="37" w:semiHidden="1" w:unhideWhenUsed="1"/>
+    <w:lsdException w:name="TOC Heading" w:uiPriority="39" w:semiHidden="1" w:unhideWhenUsed="1" w:qFormat="1"/>
     <w:lsdException w:name="Plain Table 1" w:uiPriority="41"/>
     <w:lsdException w:name="Plain Table 2" w:uiPriority="42"/>
     <w:lsdException w:name="Plain Table 3" w:uiPriority="43"/>
@@ -1349,7 +1389,7 @@
     <w:lsdException w:name="Hashtag" w:semiHidden="1" w:unhideWhenUsed="1"/>
     <w:lsdException w:name="Unresolved Mention" w:semiHidden="1" w:unhideWhenUsed="1"/>
   </w:latentStyles>
-  <w:style w:type="paragraph" w:default="1" w:styleId="Normal">
+  <w:style w:type="paragraph" w:styleId="Normal" w:default="1">
     <w:name w:val="Normal"/>
     <w:qFormat/>
   </w:style>
@@ -1367,19 +1407,19 @@
       <w:outlineLvl w:val="0"/>
     </w:pPr>
     <w:rPr>
-      <w:rFonts w:asciiTheme="majorHAnsi" w:eastAsiaTheme="majorEastAsia" w:hAnsiTheme="majorHAnsi" w:cstheme="majorBidi"/>
+      <w:rFonts w:asciiTheme="majorHAnsi" w:hAnsiTheme="majorHAnsi" w:eastAsiaTheme="majorEastAsia" w:cstheme="majorBidi"/>
       <w:color w:val="2F5496" w:themeColor="accent1" w:themeShade="BF"/>
       <w:sz w:val="32"/>
       <w:szCs w:val="32"/>
     </w:rPr>
   </w:style>
-  <w:style w:type="character" w:default="1" w:styleId="DefaultParagraphFont">
+  <w:style w:type="character" w:styleId="DefaultParagraphFont" w:default="1">
     <w:name w:val="Default Paragraph Font"/>
     <w:uiPriority w:val="1"/>
     <w:semiHidden/>
     <w:unhideWhenUsed/>
   </w:style>
-  <w:style w:type="table" w:default="1" w:styleId="TableNormal">
+  <w:style w:type="table" w:styleId="TableNormal" w:default="1">
     <w:name w:val="Normal Table"/>
     <w:uiPriority w:val="99"/>
     <w:semiHidden/>
@@ -1394,7 +1434,7 @@
       </w:tblCellMar>
     </w:tblPr>
   </w:style>
-  <w:style w:type="numbering" w:default="1" w:styleId="NoList">
+  <w:style w:type="numbering" w:styleId="NoList" w:default="1">
     <w:name w:val="No List"/>
     <w:uiPriority w:val="99"/>
     <w:semiHidden/>
@@ -1420,22 +1460,22 @@
     </w:pPr>
     <w:tblPr>
       <w:tblBorders>
-        <w:top w:val="single" w:sz="4" w:space="0" w:color="000000" w:themeColor="text1"/>
-        <w:left w:val="single" w:sz="4" w:space="0" w:color="000000" w:themeColor="text1"/>
-        <w:bottom w:val="single" w:sz="4" w:space="0" w:color="000000" w:themeColor="text1"/>
-        <w:right w:val="single" w:sz="4" w:space="0" w:color="000000" w:themeColor="text1"/>
-        <w:insideH w:val="single" w:sz="4" w:space="0" w:color="000000" w:themeColor="text1"/>
-        <w:insideV w:val="single" w:sz="4" w:space="0" w:color="000000" w:themeColor="text1"/>
+        <w:top w:val="single" w:color="000000" w:themeColor="text1" w:sz="4" w:space="0"/>
+        <w:left w:val="single" w:color="000000" w:themeColor="text1" w:sz="4" w:space="0"/>
+        <w:bottom w:val="single" w:color="000000" w:themeColor="text1" w:sz="4" w:space="0"/>
+        <w:right w:val="single" w:color="000000" w:themeColor="text1" w:sz="4" w:space="0"/>
+        <w:insideH w:val="single" w:color="000000" w:themeColor="text1" w:sz="4" w:space="0"/>
+        <w:insideV w:val="single" w:color="000000" w:themeColor="text1" w:sz="4" w:space="0"/>
       </w:tblBorders>
     </w:tblPr>
   </w:style>
-  <w:style w:type="character" w:customStyle="1" w:styleId="Heading1Char">
+  <w:style w:type="character" w:styleId="Heading1Char" w:customStyle="1">
     <w:name w:val="Heading 1 Char"/>
     <w:basedOn w:val="DefaultParagraphFont"/>
     <w:link w:val="Heading1"/>
     <w:uiPriority w:val="9"/>
     <w:rPr>
-      <w:rFonts w:asciiTheme="majorHAnsi" w:eastAsiaTheme="majorEastAsia" w:hAnsiTheme="majorHAnsi" w:cstheme="majorBidi"/>
+      <w:rFonts w:asciiTheme="majorHAnsi" w:hAnsiTheme="majorHAnsi" w:eastAsiaTheme="majorEastAsia" w:cstheme="majorBidi"/>
       <w:color w:val="2F5496" w:themeColor="accent1" w:themeShade="BF"/>
       <w:sz w:val="32"/>
       <w:szCs w:val="32"/>

</xml_diff>